<commit_message>
Started modeling robot main character head
</commit_message>
<xml_diff>
--- a/Project Design Trolley Trepidation.docx
+++ b/Project Design Trolley Trepidation.docx
@@ -1752,7 +1752,23 @@
                       <w:i/>
                       <w:color w:val="B7B7B7"/>
                     </w:rPr>
-                    <w:t>And the user collects more trolleys, time will pass and peak shopping will occur</w:t>
+                    <w:t xml:space="preserve">And the user collects more trolleys, time will </w:t>
+                  </w:r>
+                  <w:proofErr w:type="gramStart"/>
+                  <w:r>
+                    <w:rPr>
+                      <w:i/>
+                      <w:color w:val="B7B7B7"/>
+                    </w:rPr>
+                    <w:t>pass</w:t>
+                  </w:r>
+                  <w:proofErr w:type="gramEnd"/>
+                  <w:r>
+                    <w:rPr>
+                      <w:i/>
+                      <w:color w:val="B7B7B7"/>
+                    </w:rPr>
+                    <w:t xml:space="preserve"> and peak shopping will occur</w:t>
                   </w:r>
                 </w:p>
               </w:tc>
@@ -1867,6 +1883,8 @@
             </w:pPr>
           </w:p>
         </w:tc>
+        <w:bookmarkStart w:id="6" w:name="_GoBack"/>
+        <w:bookmarkEnd w:id="6"/>
       </w:tr>
       <w:tr>
         <w:trPr>
@@ -1983,19 +2001,44 @@
                       <w:i/>
                       <w:color w:val="B7B7B7"/>
                     </w:rPr>
-                    <w:t xml:space="preserve">Different amounts of time spent by </w:t>
+                    <w:t xml:space="preserve">Different amounts of time </w:t>
                   </w:r>
                   <w:r>
+                    <w:rPr>
+                      <w:i/>
+                      <w:color w:val="B7B7B7"/>
+                    </w:rPr>
+                    <w:t xml:space="preserve">spent by </w:t>
+                  </w:r>
+                  <w:r>
+                    <w:rPr>
+                      <w:i/>
+                      <w:color w:val="BFBFBF" w:themeColor="background1" w:themeShade="BF"/>
+                    </w:rPr>
                     <w:t>NPCs</w:t>
                   </w:r>
-                  <w:bookmarkStart w:id="6" w:name="_GoBack"/>
-                  <w:bookmarkEnd w:id="6"/>
                   <w:r>
                     <w:rPr>
                       <w:i/>
                       <w:color w:val="B7B7B7"/>
                     </w:rPr>
-                    <w:t xml:space="preserve"> In the supermarket causing varying amounts of trolleys</w:t>
+                    <w:t xml:space="preserve"> </w:t>
+                  </w:r>
+                  <w:proofErr w:type="gramStart"/>
+                  <w:r>
+                    <w:rPr>
+                      <w:i/>
+                      <w:color w:val="B7B7B7"/>
+                    </w:rPr>
+                    <w:t>In</w:t>
+                  </w:r>
+                  <w:proofErr w:type="gramEnd"/>
+                  <w:r>
+                    <w:rPr>
+                      <w:i/>
+                      <w:color w:val="B7B7B7"/>
+                    </w:rPr>
+                    <w:t xml:space="preserve"> the supermarket causing varying amounts of trolleys</w:t>
                   </w:r>
                   <w:r>
                     <w:rPr>
@@ -4969,6 +5012,7 @@
   <w:style w:type="character" w:default="1" w:styleId="DefaultParagraphFont">
     <w:name w:val="Default Paragraph Font"/>
     <w:uiPriority w:val="1"/>
+    <w:semiHidden/>
     <w:unhideWhenUsed/>
   </w:style>
   <w:style w:type="table" w:default="1" w:styleId="TableNormal">

</xml_diff>